<commit_message>
Last minute cancelled Silents.  Adjusted to remove.  Saved old for next year?
</commit_message>
<xml_diff>
--- a/Copy/2022-Summer-Fall/HartOfTheMatter-Summer-Fall-2022-Vol35-Number1/01-Note from the Editor/EditorsNote.docx
+++ b/Copy/2022-Summer-Fall/HartOfTheMatter-Summer-Fall-2022-Vol35-Number1/01-Note from the Editor/EditorsNote.docx
@@ -5,12 +5,39 @@
     <w:p>
       <w:pPr>
         <w:spacing w:after="120"/>
+        <w:rPr>
+          <w:sz w:val="32"/>
+        </w:rPr>
       </w:pPr>
       <w:r>
-        <w:t>READ ME – a note from the editor</w:t>
-      </w:r>
-      <w:r>
-        <w:t>.</w:t>
+        <w:rPr>
+          <w:sz w:val="32"/>
+        </w:rPr>
+        <w:t>A</w:t>
+      </w:r>
+      <w:r>
+        <w:rPr>
+          <w:sz w:val="32"/>
+        </w:rPr>
+        <w:t xml:space="preserve"> </w:t>
+      </w:r>
+      <w:r>
+        <w:rPr>
+          <w:sz w:val="32"/>
+        </w:rPr>
+        <w:t>Note</w:t>
+      </w:r>
+      <w:r>
+        <w:rPr>
+          <w:sz w:val="32"/>
+        </w:rPr>
+        <w:t xml:space="preserve"> from the </w:t>
+      </w:r>
+      <w:r>
+        <w:rPr>
+          <w:sz w:val="32"/>
+        </w:rPr>
+        <w:t>Editor</w:t>
       </w:r>
     </w:p>
     <w:p>
@@ -18,25 +45,7 @@
         <w:spacing w:after="120"/>
       </w:pPr>
       <w:r>
-        <w:t xml:space="preserve">Hello Hart of the Matter readers!  Who ever wants to read the “note from the editor?”  I don’t blame you!  However, this issue is </w:t>
-      </w:r>
-      <w:r>
-        <w:t xml:space="preserve">so </w:t>
-      </w:r>
-      <w:r>
-        <w:t xml:space="preserve">chock full of </w:t>
-      </w:r>
-      <w:r>
-        <w:t>content</w:t>
-      </w:r>
-      <w:r>
-        <w:t>, I wanted to share some details that you won’t find below from the original author</w:t>
-      </w:r>
-      <w:r>
-        <w:t>s</w:t>
-      </w:r>
-      <w:r>
-        <w:t>.</w:t>
+        <w:t xml:space="preserve">Hello Hart of the Matter readers!  </w:t>
       </w:r>
     </w:p>
     <w:p>
@@ -44,13 +53,16 @@
         <w:spacing w:after="120"/>
       </w:pPr>
       <w:r>
-        <w:t>So, please bear with me and give this “note</w:t>
-      </w:r>
-      <w:r>
-        <w:t>” from the editor</w:t>
-      </w:r>
-      <w:r>
-        <w:t xml:space="preserve"> a look-see.</w:t>
+        <w:t>First things first</w:t>
+      </w:r>
+      <w:r>
+        <w:t xml:space="preserve">, sorry it’s been a while.  Between the pandemic and other goings-on, we haven’t had much to say for a while.  That’s why, at the end of this newsletter, you’ll actually see news from </w:t>
+      </w:r>
+      <w:r>
+        <w:t>last</w:t>
+      </w:r>
+      <w:r>
+        <w:t xml:space="preserve"> holiday season!  Better late than never?</w:t>
       </w:r>
     </w:p>
     <w:p>
@@ -58,10 +70,63 @@
         <w:spacing w:after="120"/>
       </w:pPr>
       <w:r>
-        <w:t>FIRST THINGS FIRST</w:t>
-      </w:r>
-      <w:r>
-        <w:t>, sorry it’s been a while.  Between the pandemic and other goings-on, we haven’t had much to say for a while.  That’s why, at the end of this newsletter, you’ll actually see news from the holiday season!  Better late than never?</w:t>
+        <w:t>We</w:t>
+      </w:r>
+      <w:r>
+        <w:t xml:space="preserve"> unfortunately have to pay our respect</w:t>
+      </w:r>
+      <w:r>
+        <w:t>s</w:t>
+      </w:r>
+      <w:r>
+        <w:t xml:space="preserve"> to some dear Friends of Hart Park who have passed on</w:t>
+      </w:r>
+      <w:r>
+        <w:t xml:space="preserve"> this year</w:t>
+      </w:r>
+      <w:r>
+        <w:t xml:space="preserve">.  We learned from Eugene Taylor that his parents, Col. Gene Taylor and Audrey Taylor both passed away a few months apart </w:t>
+      </w:r>
+      <w:r>
+        <w:t xml:space="preserve">in Arizona </w:t>
+      </w:r>
+      <w:r>
+        <w:t xml:space="preserve">earlier </w:t>
+      </w:r>
+      <w:r>
+        <w:t>in the</w:t>
+      </w:r>
+      <w:r>
+        <w:t xml:space="preserve"> year. </w:t>
+      </w:r>
+      <w:r>
+        <w:t xml:space="preserve">FOHP board member Jack Stewart told me that </w:t>
+      </w:r>
+      <w:r>
+        <w:t>Gene was the patriarch of three generation</w:t>
+      </w:r>
+      <w:r>
+        <w:t xml:space="preserve">s of U.S. Army paratroopers, and I remember Audrey Taylor teaching us all about the art in Hart’s mansion.  We also lost </w:t>
+      </w:r>
+      <w:r>
+        <w:t xml:space="preserve">Lucille </w:t>
+      </w:r>
+      <w:proofErr w:type="spellStart"/>
+      <w:r>
+        <w:t>Evenson</w:t>
+      </w:r>
+      <w:proofErr w:type="spellEnd"/>
+      <w:r>
+        <w:t xml:space="preserve"> </w:t>
+      </w:r>
+      <w:r>
+        <w:t xml:space="preserve">in May, a Hart Park docent </w:t>
+      </w:r>
+      <w:r>
+        <w:t>from</w:t>
+      </w:r>
+      <w:r>
+        <w:t xml:space="preserve"> the 1990s.</w:t>
       </w:r>
     </w:p>
     <w:p>
@@ -69,55 +134,21 @@
         <w:spacing w:after="120"/>
       </w:pPr>
       <w:r>
-        <w:t xml:space="preserve">SILENTS UNDER THE STARS:  </w:t>
-      </w:r>
-      <w:r>
-        <w:t>Our</w:t>
-      </w:r>
-      <w:r>
-        <w:t xml:space="preserve"> big news is the return of </w:t>
-      </w:r>
-      <w:hyperlink r:id="rId5" w:history="1">
-        <w:proofErr w:type="spellStart"/>
-        <w:r>
-          <w:rPr>
-            <w:rStyle w:val="Hyperlink"/>
-          </w:rPr>
-          <w:t>Silents</w:t>
-        </w:r>
-        <w:proofErr w:type="spellEnd"/>
-        <w:r>
-          <w:rPr>
-            <w:rStyle w:val="Hyperlink"/>
-          </w:rPr>
-          <w:t xml:space="preserve"> Under the Stars</w:t>
-        </w:r>
-      </w:hyperlink>
-      <w:r>
-        <w:t xml:space="preserve"> for the first year</w:t>
-      </w:r>
-      <w:r>
-        <w:t xml:space="preserve"> since 2019!  We’re so thrilled, and </w:t>
-      </w:r>
-      <w:r>
-        <w:t xml:space="preserve">we’re </w:t>
-      </w:r>
-      <w:proofErr w:type="spellStart"/>
-      <w:r>
-        <w:t>gonna</w:t>
-      </w:r>
-      <w:proofErr w:type="spellEnd"/>
-      <w:r>
-        <w:t xml:space="preserve"> show William S. Hart’s final, and best feature film, 1925’s Tumbleweeds…</w:t>
-      </w:r>
-      <w:r>
-        <w:t xml:space="preserve">  </w:t>
-      </w:r>
-      <w:r>
-        <w:t>(</w:t>
-      </w:r>
-      <w:r>
-        <w:t>We were half-tempted to wait until the 100</w:t>
+        <w:t>To end on</w:t>
+      </w:r>
+      <w:bookmarkStart w:id="0" w:name="_GoBack"/>
+      <w:bookmarkEnd w:id="0"/>
+      <w:r>
+        <w:t xml:space="preserve"> a happier note, we</w:t>
+      </w:r>
+      <w:r>
+        <w:t xml:space="preserve"> </w:t>
+      </w:r>
+      <w:r>
+        <w:t>received</w:t>
+      </w:r>
+      <w:r>
+        <w:t xml:space="preserve"> a 90</w:t>
       </w:r>
       <w:r>
         <w:rPr>
@@ -126,234 +157,15 @@
         <w:t>th</w:t>
       </w:r>
       <w:r>
-        <w:t xml:space="preserve"> anniversary in 2025, but we </w:t>
-      </w:r>
-      <w:r>
-        <w:t xml:space="preserve">really </w:t>
-      </w:r>
-      <w:r>
-        <w:t xml:space="preserve">wanted to kick off the rebirth of </w:t>
+        <w:t xml:space="preserve"> birthday message from our dear Friend of Hart Park, Bill </w:t>
       </w:r>
       <w:proofErr w:type="spellStart"/>
       <w:r>
-        <w:t>Silents</w:t>
+        <w:t>Crowl</w:t>
       </w:r>
       <w:proofErr w:type="spellEnd"/>
       <w:r>
-        <w:t xml:space="preserve"> Under the Stars with Hart’s best, which we haven’t shown in 18 years!</w:t>
-      </w:r>
-      <w:r>
-        <w:t>)</w:t>
-      </w:r>
-    </w:p>
-    <w:p>
-      <w:pPr>
-        <w:spacing w:after="120"/>
-      </w:pPr>
-      <w:r>
-        <w:t xml:space="preserve">A GUEST OF HONOR: we are thrilled to honor Los Angeles County Supervisor Kathryn Barger, who will be in attendance at </w:t>
-      </w:r>
-      <w:proofErr w:type="spellStart"/>
-      <w:r>
-        <w:t>Silents</w:t>
-      </w:r>
-      <w:proofErr w:type="spellEnd"/>
-      <w:r>
-        <w:t xml:space="preserve">.  She </w:t>
-      </w:r>
-      <w:r>
-        <w:t>has been instrumental in making William S. Hart Park the gem of the valley that it is!</w:t>
-      </w:r>
-      <w:r>
-        <w:t xml:space="preserve"> We are honored to have her join us at the </w:t>
-      </w:r>
-      <w:proofErr w:type="gramStart"/>
-      <w:r>
-        <w:t>park which</w:t>
-      </w:r>
-      <w:proofErr w:type="gramEnd"/>
-      <w:r>
-        <w:t xml:space="preserve"> she has been so actively involved in preserving.</w:t>
-      </w:r>
-    </w:p>
-    <w:p>
-      <w:pPr>
-        <w:spacing w:after="120"/>
-      </w:pPr>
-      <w:r>
-        <w:t xml:space="preserve">RETURN TO FILM:  Not only are we coming back with Hart’s finest film (which we also showed in the inaugural </w:t>
-      </w:r>
-      <w:proofErr w:type="spellStart"/>
-      <w:r>
-        <w:t>Silents</w:t>
-      </w:r>
-      <w:proofErr w:type="spellEnd"/>
-      <w:r>
-        <w:t xml:space="preserve"> Under the Stars of 1995), but this year</w:t>
-      </w:r>
-      <w:r>
-        <w:t xml:space="preserve"> also</w:t>
-      </w:r>
-      <w:r>
-        <w:t xml:space="preserve"> marks our return to film!  Remember when the late film historian David Shepard used to play our Hart movies on a real projector with real film?  Well since David’s passing, we’ve had to make do with DVDs, but this year marks our return to film, thanks to </w:t>
-      </w:r>
-      <w:r>
-        <w:t xml:space="preserve">silent </w:t>
-      </w:r>
-      <w:r>
-        <w:t>film</w:t>
-      </w:r>
-      <w:r>
-        <w:t xml:space="preserve"> h</w:t>
-      </w:r>
-      <w:r>
-        <w:t xml:space="preserve">istorian and </w:t>
-      </w:r>
-      <w:r>
-        <w:t>f</w:t>
-      </w:r>
-      <w:r>
-        <w:t>ounder of the Silent Cinema Society</w:t>
-      </w:r>
-      <w:r>
-        <w:t xml:space="preserve">, Joseph A. </w:t>
-      </w:r>
-      <w:proofErr w:type="spellStart"/>
-      <w:r>
-        <w:t>Renaudo</w:t>
-      </w:r>
-      <w:proofErr w:type="spellEnd"/>
-      <w:r>
-        <w:t xml:space="preserve"> who will be showing Hart’s masterpiece thru a vintage, hand-cranked projector, much like the kind that originally displayed Hart’s films!</w:t>
-      </w:r>
-    </w:p>
-    <w:p>
-      <w:pPr>
-        <w:spacing w:after="120"/>
-      </w:pPr>
-      <w:r>
-        <w:t xml:space="preserve">HEAR HART SPEAK! Another reasons this year is special, </w:t>
-      </w:r>
-      <w:r>
-        <w:t xml:space="preserve">is that </w:t>
-      </w:r>
-      <w:r>
-        <w:t xml:space="preserve">we’ll be showing the </w:t>
-      </w:r>
-      <w:r>
-        <w:t xml:space="preserve">1939 reissue </w:t>
-      </w:r>
-      <w:r>
-        <w:t>spoken introduction by Hart</w:t>
-      </w:r>
-      <w:r>
-        <w:t xml:space="preserve"> himself</w:t>
-      </w:r>
-      <w:r>
-        <w:t>, filmed on Hart’</w:t>
-      </w:r>
-      <w:r>
-        <w:t>s property.  Like many of the silent movie actor’s fans of the time, this is a rare way to hear Hart’s Shakespearean-trained voice!</w:t>
-      </w:r>
-    </w:p>
-    <w:p>
-      <w:pPr>
-        <w:spacing w:after="120"/>
-      </w:pPr>
-      <w:r>
-        <w:t>IN OTHER</w:t>
-      </w:r>
-      <w:r>
-        <w:t>, SADDER</w:t>
-      </w:r>
-      <w:r>
-        <w:t xml:space="preserve"> NEWS: we unfortunately have to pay our respect</w:t>
-      </w:r>
-      <w:r>
-        <w:t>s</w:t>
-      </w:r>
-      <w:r>
-        <w:t xml:space="preserve"> to some dear Friends of Hart Park who have passed on</w:t>
-      </w:r>
-      <w:r>
-        <w:t xml:space="preserve"> this year</w:t>
-      </w:r>
-      <w:r>
-        <w:t xml:space="preserve">.  We learned from Eugene Taylor that his parents, Col. Gene Taylor and Audrey Taylor both passed away a few months apart </w:t>
-      </w:r>
-      <w:r>
-        <w:t xml:space="preserve">in Arizona </w:t>
-      </w:r>
-      <w:r>
-        <w:t xml:space="preserve">earlier </w:t>
-      </w:r>
-      <w:r>
-        <w:t>in the</w:t>
-      </w:r>
-      <w:r>
-        <w:t xml:space="preserve"> year. </w:t>
-      </w:r>
-      <w:r>
-        <w:t xml:space="preserve">FOHP board member Jack Stewart told me that </w:t>
-      </w:r>
-      <w:r>
-        <w:t>Gene was the patriarch of three generation</w:t>
-      </w:r>
-      <w:r>
-        <w:t xml:space="preserve">s of U.S. Army paratroopers, and I remember Audrey Taylor teaching us all about the art in Hart’s mansion.  We also lost </w:t>
-      </w:r>
-      <w:r>
-        <w:t xml:space="preserve">Lucille </w:t>
-      </w:r>
-      <w:proofErr w:type="spellStart"/>
-      <w:r>
-        <w:t>Evenson</w:t>
-      </w:r>
-      <w:proofErr w:type="spellEnd"/>
-      <w:r>
-        <w:t xml:space="preserve"> </w:t>
-      </w:r>
-      <w:r>
-        <w:t xml:space="preserve">in May, a Hart Park docent </w:t>
-      </w:r>
-      <w:r>
-        <w:t>from</w:t>
-      </w:r>
-      <w:r>
-        <w:t xml:space="preserve"> the 1990s.</w:t>
-      </w:r>
-    </w:p>
-    <w:p>
-      <w:pPr>
-        <w:spacing w:after="120"/>
-      </w:pPr>
-      <w:r>
-        <w:t xml:space="preserve">TO END ON A HAPPIER NOTE: </w:t>
-      </w:r>
-      <w:r>
-        <w:t>We got a 90</w:t>
-      </w:r>
-      <w:r>
-        <w:rPr>
-          <w:vertAlign w:val="superscript"/>
-        </w:rPr>
-        <w:t>th</w:t>
-      </w:r>
-      <w:r>
-        <w:t xml:space="preserve"> birthday message from our dear Friend of Hart Park, Bill </w:t>
-      </w:r>
-      <w:proofErr w:type="spellStart"/>
-      <w:r>
-        <w:t>Crowl</w:t>
-      </w:r>
-      <w:proofErr w:type="spellEnd"/>
-      <w:r>
-        <w:t>!</w:t>
-      </w:r>
-      <w:bookmarkStart w:id="0" w:name="_GoBack"/>
-      <w:bookmarkEnd w:id="0"/>
-      <w:r>
-        <w:t xml:space="preserve">  See below for that, a few</w:t>
+        <w:t>!  See below for that, a few</w:t>
       </w:r>
       <w:r>
         <w:t xml:space="preserve"> more things I haven’t mentioned, </w:t>

</xml_diff>